<commit_message>
Add hw3 easton solns, more notes
</commit_message>
<xml_diff>
--- a/hw4/hw4.docx
+++ b/hw4/hw4.docx
@@ -30,310 +30,305 @@
         <w:t>.  Given the following knapsack constraint.</w:t>
       </w:r>
       <w:r>
-        <w:t xml:space="preserve">  For every inequality generated, prove that it is useful by finding a</w:t>
-      </w:r>
-      <w:r>
-        <w:t xml:space="preserve"> linear relaxation point</w:t>
-      </w:r>
-      <w:r>
-        <w:t xml:space="preserve"> that is eliminated by the inequality</w:t>
+        <w:t xml:space="preserve">  For every inequality generated, prove that it is useful by finding a linear relaxation point that is eliminated by the inequality.</w:t>
+      </w:r>
+    </w:p>
+    <w:p/>
+    <w:p/>
+    <w:p>
+      <w:r>
+        <w:t>35x</w:t>
+      </w:r>
+      <w:r>
+        <w:rPr>
+          <w:vertAlign w:val="subscript"/>
+        </w:rPr>
+        <w:t>1</w:t>
+      </w:r>
+      <w:r>
+        <w:t>+27x</w:t>
+      </w:r>
+      <w:r>
+        <w:rPr>
+          <w:vertAlign w:val="subscript"/>
+        </w:rPr>
+        <w:t xml:space="preserve">2 </w:t>
+      </w:r>
+      <w:r>
+        <w:t>+23x</w:t>
+      </w:r>
+      <w:r>
+        <w:rPr>
+          <w:vertAlign w:val="subscript"/>
+        </w:rPr>
+        <w:t>3</w:t>
+      </w:r>
+      <w:r>
+        <w:t>+19x</w:t>
+      </w:r>
+      <w:r>
+        <w:rPr>
+          <w:vertAlign w:val="subscript"/>
+        </w:rPr>
+        <w:t>4</w:t>
+      </w:r>
+      <w:r>
+        <w:t>+15x</w:t>
+      </w:r>
+      <w:r>
+        <w:rPr>
+          <w:vertAlign w:val="subscript"/>
+        </w:rPr>
+        <w:t>5</w:t>
+      </w:r>
+      <w:r>
+        <w:t>+15x</w:t>
+      </w:r>
+      <w:r>
+        <w:rPr>
+          <w:vertAlign w:val="subscript"/>
+        </w:rPr>
+        <w:t>6</w:t>
+      </w:r>
+      <w:r>
+        <w:t>+12x</w:t>
+      </w:r>
+      <w:r>
+        <w:rPr>
+          <w:vertAlign w:val="subscript"/>
+        </w:rPr>
+        <w:t>7</w:t>
+      </w:r>
+      <w:r>
+        <w:t>+8x</w:t>
+      </w:r>
+      <w:r>
+        <w:rPr>
+          <w:vertAlign w:val="subscript"/>
+        </w:rPr>
+        <w:t>8</w:t>
+      </w:r>
+      <w:r>
+        <w:t>+6x</w:t>
+      </w:r>
+      <w:r>
+        <w:rPr>
+          <w:vertAlign w:val="subscript"/>
+        </w:rPr>
+        <w:t>9</w:t>
+      </w:r>
+      <w:r>
+        <w:t>+3x</w:t>
+      </w:r>
+      <w:r>
+        <w:rPr>
+          <w:vertAlign w:val="subscript"/>
+        </w:rPr>
+        <w:t>10</w:t>
+      </w:r>
+      <w:r>
+        <w:sym w:font="Symbol" w:char="F0A3"/>
+      </w:r>
+      <w:r>
+        <w:t>39.</w:t>
+      </w:r>
+    </w:p>
+    <w:p/>
+    <w:p>
+      <w:proofErr w:type="gramStart"/>
+      <w:r>
+        <w:t>x</w:t>
+      </w:r>
+      <w:proofErr w:type="gramEnd"/>
+      <w:r>
+        <w:sym w:font="Symbol" w:char="F0CE"/>
+      </w:r>
+      <w:r>
+        <w:t>B</w:t>
+      </w:r>
+      <w:r>
+        <w:rPr>
+          <w:vertAlign w:val="superscript"/>
+        </w:rPr>
+        <w:t>10</w:t>
+      </w:r>
+    </w:p>
+    <w:p/>
+    <w:p/>
+    <w:p>
+      <w:proofErr w:type="gramStart"/>
+      <w:r>
+        <w:t>a.  This</w:t>
+      </w:r>
+      <w:proofErr w:type="gramEnd"/>
+      <w:r>
+        <w:t xml:space="preserve"> probl</w:t>
+      </w:r>
+      <w:r>
+        <w:t xml:space="preserve">em has a lot of covers.  Find an extended </w:t>
+      </w:r>
+      <w:r>
+        <w:t>cover inequality that is facet defining.  (</w:t>
+      </w:r>
+      <w:proofErr w:type="gramStart"/>
+      <w:r>
+        <w:t>prove</w:t>
+      </w:r>
+      <w:proofErr w:type="gramEnd"/>
+      <w:r>
+        <w:t xml:space="preserve"> that it is a facet)</w:t>
+      </w:r>
+    </w:p>
+    <w:p/>
+    <w:p/>
+    <w:p/>
+    <w:p/>
+    <w:p/>
+    <w:p/>
+    <w:p/>
+    <w:p/>
+    <w:p>
+      <w:proofErr w:type="gramStart"/>
+      <w:r>
+        <w:t>a.  Take</w:t>
+      </w:r>
+      <w:proofErr w:type="gramEnd"/>
+      <w:r>
+        <w:t xml:space="preserve"> the cover {6,7,8,9} and sequentially lift it to make it facet-defining.  Also prove that it is facet defining.</w:t>
+      </w:r>
+    </w:p>
+    <w:p/>
+    <w:p/>
+    <w:p/>
+    <w:p>
+      <w:proofErr w:type="gramStart"/>
+      <w:r>
+        <w:t>b.  Take</w:t>
+      </w:r>
+      <w:proofErr w:type="gramEnd"/>
+      <w:r>
+        <w:t xml:space="preserve"> the cover from b and simultaneously lift {3,4,5} and then simultaneously lift {1,2}.    </w:t>
+      </w:r>
+      <w:r>
+        <w:t xml:space="preserve">Determine the </w:t>
+      </w:r>
+      <w:r>
+        <w:t>dimension of the inequalities new face</w:t>
+      </w:r>
+      <w:r>
+        <w:t xml:space="preserve"> and whether or not it is facet defining</w:t>
+      </w:r>
+      <w:r>
+        <w:t>?  You may use a software package, Excel, IOR or CPLEX, COIN-IR for software to aid in solving integer programs.</w:t>
+      </w:r>
+    </w:p>
+    <w:p/>
+    <w:p>
+      <w:proofErr w:type="gramStart"/>
+      <w:r>
+        <w:t>c.  Given</w:t>
+      </w:r>
+      <w:proofErr w:type="gramEnd"/>
+      <w:r>
+        <w:t xml:space="preserve"> the cover, use </w:t>
+      </w:r>
+      <w:proofErr w:type="spellStart"/>
+      <w:r>
+        <w:t>Balas</w:t>
+      </w:r>
+      <w:proofErr w:type="spellEnd"/>
+      <w:r>
+        <w:t xml:space="preserve">’ theorem to provide a strong approximate lifting inequality. </w:t>
+      </w:r>
+    </w:p>
+    <w:p/>
+    <w:p/>
+    <w:p>
+      <w:r>
+        <w:t>2. Find and prove a facet defining inequality to the following IP.</w:t>
+      </w:r>
+      <w:r>
+        <w:t xml:space="preserve">  Your facet defining inequality must be useful and cutoff a linear relaxation point.</w:t>
+      </w:r>
+    </w:p>
+    <w:p/>
+    <w:p>
+      <w:r>
+        <w:t>36x</w:t>
+      </w:r>
+      <w:r>
+        <w:rPr>
+          <w:vertAlign w:val="subscript"/>
+        </w:rPr>
+        <w:t>1</w:t>
+      </w:r>
+      <w:r>
+        <w:t>+27x</w:t>
+      </w:r>
+      <w:r>
+        <w:rPr>
+          <w:vertAlign w:val="subscript"/>
+        </w:rPr>
+        <w:t xml:space="preserve">2 </w:t>
+      </w:r>
+      <w:r>
+        <w:t>+12x</w:t>
+      </w:r>
+      <w:r>
+        <w:rPr>
+          <w:vertAlign w:val="subscript"/>
+        </w:rPr>
+        <w:t>3</w:t>
+      </w:r>
+      <w:r>
+        <w:t>+6x</w:t>
+      </w:r>
+      <w:r>
+        <w:rPr>
+          <w:vertAlign w:val="subscript"/>
+        </w:rPr>
+        <w:t>4</w:t>
+      </w:r>
+      <w:r>
+        <w:t>+4x</w:t>
+      </w:r>
+      <w:r>
+        <w:rPr>
+          <w:vertAlign w:val="subscript"/>
+        </w:rPr>
+        <w:t>5</w:t>
+      </w:r>
+      <w:r>
+        <w:t>+2x</w:t>
+      </w:r>
+      <w:r>
+        <w:rPr>
+          <w:vertAlign w:val="subscript"/>
+        </w:rPr>
+        <w:t>6</w:t>
+      </w:r>
+      <w:r>
+        <w:t xml:space="preserve"> =39.</w:t>
+      </w:r>
+    </w:p>
+    <w:p/>
+    <w:p>
+      <w:r>
+        <w:t>x</w:t>
+      </w:r>
+      <w:r>
+        <w:sym w:font="Symbol" w:char="F0CE"/>
+      </w:r>
+      <w:r>
+        <w:t>{0,1}</w:t>
       </w:r>
       <w:bookmarkStart w:id="0" w:name="_GoBack"/>
       <w:bookmarkEnd w:id="0"/>
       <w:r>
-        <w:t>.</w:t>
-      </w:r>
-    </w:p>
-    <w:p/>
-    <w:p/>
-    <w:p>
-      <w:r>
-        <w:t>35x</w:t>
-      </w:r>
-      <w:r>
-        <w:rPr>
-          <w:vertAlign w:val="subscript"/>
-        </w:rPr>
-        <w:t>1</w:t>
-      </w:r>
-      <w:r>
-        <w:t>+27x</w:t>
-      </w:r>
-      <w:r>
-        <w:rPr>
-          <w:vertAlign w:val="subscript"/>
-        </w:rPr>
-        <w:t xml:space="preserve">2 </w:t>
-      </w:r>
-      <w:r>
-        <w:t>+23x</w:t>
-      </w:r>
-      <w:r>
-        <w:rPr>
-          <w:vertAlign w:val="subscript"/>
-        </w:rPr>
-        <w:t>3</w:t>
-      </w:r>
-      <w:r>
-        <w:t>+19x</w:t>
-      </w:r>
-      <w:r>
-        <w:rPr>
-          <w:vertAlign w:val="subscript"/>
-        </w:rPr>
-        <w:t>4</w:t>
-      </w:r>
-      <w:r>
-        <w:t>+15x</w:t>
-      </w:r>
-      <w:r>
-        <w:rPr>
-          <w:vertAlign w:val="subscript"/>
-        </w:rPr>
-        <w:t>5</w:t>
-      </w:r>
-      <w:r>
-        <w:t>+15x</w:t>
-      </w:r>
-      <w:r>
-        <w:rPr>
-          <w:vertAlign w:val="subscript"/>
+        <w:rPr>
+          <w:vertAlign w:val="superscript"/>
         </w:rPr>
         <w:t>6</w:t>
-      </w:r>
-      <w:r>
-        <w:t>+12x</w:t>
-      </w:r>
-      <w:r>
-        <w:rPr>
-          <w:vertAlign w:val="subscript"/>
-        </w:rPr>
-        <w:t>7</w:t>
-      </w:r>
-      <w:r>
-        <w:t>+8x</w:t>
-      </w:r>
-      <w:r>
-        <w:rPr>
-          <w:vertAlign w:val="subscript"/>
-        </w:rPr>
-        <w:t>8</w:t>
-      </w:r>
-      <w:r>
-        <w:t>+6x</w:t>
-      </w:r>
-      <w:r>
-        <w:rPr>
-          <w:vertAlign w:val="subscript"/>
-        </w:rPr>
-        <w:t>9</w:t>
-      </w:r>
-      <w:r>
-        <w:t>+3x</w:t>
-      </w:r>
-      <w:r>
-        <w:rPr>
-          <w:vertAlign w:val="subscript"/>
-        </w:rPr>
-        <w:t>10</w:t>
-      </w:r>
-      <w:r>
-        <w:sym w:font="Symbol" w:char="F0A3"/>
-      </w:r>
-      <w:r>
-        <w:t>39.</w:t>
-      </w:r>
-    </w:p>
-    <w:p/>
-    <w:p>
-      <w:proofErr w:type="gramStart"/>
-      <w:r>
-        <w:t>x</w:t>
-      </w:r>
-      <w:proofErr w:type="gramEnd"/>
-      <w:r>
-        <w:sym w:font="Symbol" w:char="F0CE"/>
-      </w:r>
-      <w:r>
-        <w:t>B</w:t>
-      </w:r>
-      <w:r>
-        <w:rPr>
-          <w:vertAlign w:val="superscript"/>
-        </w:rPr>
-        <w:t>10</w:t>
-      </w:r>
-    </w:p>
-    <w:p/>
-    <w:p/>
-    <w:p>
-      <w:proofErr w:type="gramStart"/>
-      <w:r>
-        <w:t>a.  This</w:t>
-      </w:r>
-      <w:proofErr w:type="gramEnd"/>
-      <w:r>
-        <w:t xml:space="preserve"> problem has a lot of covers.  Find a cover inequality that is facet defining.  (</w:t>
-      </w:r>
-      <w:proofErr w:type="gramStart"/>
-      <w:r>
-        <w:t>prove</w:t>
-      </w:r>
-      <w:proofErr w:type="gramEnd"/>
-      <w:r>
-        <w:t xml:space="preserve"> that it is a facet)</w:t>
-      </w:r>
-    </w:p>
-    <w:p/>
-    <w:p/>
-    <w:p/>
-    <w:p/>
-    <w:p/>
-    <w:p/>
-    <w:p/>
-    <w:p/>
-    <w:p>
-      <w:proofErr w:type="gramStart"/>
-      <w:r>
-        <w:t>a.  Take</w:t>
-      </w:r>
-      <w:proofErr w:type="gramEnd"/>
-      <w:r>
-        <w:t xml:space="preserve"> the cover {6,7,8,9} and sequentially lift it to make it facet-defining.  Also prove that it is facet defining.</w:t>
-      </w:r>
-    </w:p>
-    <w:p/>
-    <w:p/>
-    <w:p/>
-    <w:p>
-      <w:proofErr w:type="gramStart"/>
-      <w:r>
-        <w:t>b.  Take</w:t>
-      </w:r>
-      <w:proofErr w:type="gramEnd"/>
-      <w:r>
-        <w:t xml:space="preserve"> the cover from b and simultaneously lift {3,4,5} and then simultaneously lift {1,2}.    </w:t>
-      </w:r>
-      <w:r>
-        <w:t xml:space="preserve">Determine the </w:t>
-      </w:r>
-      <w:r>
-        <w:t>dimension of the inequalities new face</w:t>
-      </w:r>
-      <w:r>
-        <w:t xml:space="preserve"> and whether or not it is facet defining</w:t>
-      </w:r>
-      <w:r>
-        <w:t>?  You may use a software package, Excel, IOR or CPLEX, COIN-IR for software to aid in solving integer programs.</w:t>
-      </w:r>
-    </w:p>
-    <w:p/>
-    <w:p>
-      <w:proofErr w:type="gramStart"/>
-      <w:r>
-        <w:t>c.  Given</w:t>
-      </w:r>
-      <w:proofErr w:type="gramEnd"/>
-      <w:r>
-        <w:t xml:space="preserve"> the cover, use </w:t>
-      </w:r>
-      <w:proofErr w:type="spellStart"/>
-      <w:r>
-        <w:t>Balas</w:t>
-      </w:r>
-      <w:proofErr w:type="spellEnd"/>
-      <w:r>
-        <w:t xml:space="preserve">’ theorem to provide a strong approximate lifting inequality. </w:t>
-      </w:r>
-    </w:p>
-    <w:p/>
-    <w:p/>
-    <w:p>
-      <w:r>
-        <w:t>2. Find and prove a facet defining inequality to the following IP.</w:t>
-      </w:r>
-      <w:r>
-        <w:t xml:space="preserve">  Your facet defining inequality must be useful and cutoff a linear relaxation point.</w:t>
-      </w:r>
-    </w:p>
-    <w:p/>
-    <w:p>
-      <w:r>
-        <w:t>36x</w:t>
-      </w:r>
-      <w:r>
-        <w:rPr>
-          <w:vertAlign w:val="subscript"/>
-        </w:rPr>
-        <w:t>1</w:t>
-      </w:r>
-      <w:r>
-        <w:t>+27x</w:t>
-      </w:r>
-      <w:r>
-        <w:rPr>
-          <w:vertAlign w:val="subscript"/>
-        </w:rPr>
-        <w:t xml:space="preserve">2 </w:t>
-      </w:r>
-      <w:r>
-        <w:t>+12x</w:t>
-      </w:r>
-      <w:r>
-        <w:rPr>
-          <w:vertAlign w:val="subscript"/>
-        </w:rPr>
-        <w:t>3</w:t>
-      </w:r>
-      <w:r>
-        <w:t>+6x</w:t>
-      </w:r>
-      <w:r>
-        <w:rPr>
-          <w:vertAlign w:val="subscript"/>
-        </w:rPr>
-        <w:t>4</w:t>
-      </w:r>
-      <w:r>
-        <w:t>+4x</w:t>
-      </w:r>
-      <w:r>
-        <w:rPr>
-          <w:vertAlign w:val="subscript"/>
-        </w:rPr>
-        <w:t>5</w:t>
-      </w:r>
-      <w:r>
-        <w:t>+2x</w:t>
-      </w:r>
-      <w:r>
-        <w:rPr>
-          <w:vertAlign w:val="subscript"/>
-        </w:rPr>
-        <w:t>6</w:t>
-      </w:r>
-      <w:r>
-        <w:t xml:space="preserve"> =39.</w:t>
-      </w:r>
-    </w:p>
-    <w:p/>
-    <w:p>
-      <w:proofErr w:type="gramStart"/>
-      <w:r>
-        <w:t>x</w:t>
-      </w:r>
-      <w:proofErr w:type="gramEnd"/>
-      <w:r>
-        <w:sym w:font="Symbol" w:char="F0CE"/>
-      </w:r>
-      <w:r>
-        <w:t>B</w:t>
-      </w:r>
-      <w:r>
-        <w:rPr>
-          <w:vertAlign w:val="superscript"/>
-        </w:rPr>
-        <w:t>7</w:t>
       </w:r>
     </w:p>
     <w:p/>

</xml_diff>